<commit_message>
compile IB probability problem sets
</commit_message>
<xml_diff>
--- a/IB2019-2020/03-Probability/3-7CW_trees_Pre-test_Prob-intro-IB.docx
+++ b/IB2019-2020/03-Probability/3-7CW_trees_Pre-test_Prob-intro-IB.docx
@@ -34,13 +34,17 @@
         </w:tabs>
         <w:contextualSpacing w:val="0"/>
       </w:pPr>
-      <w:bookmarkStart w:id="0" w:name="_GoBack"/>
-      <w:bookmarkEnd w:id="0"/>
       <w:r>
         <w:rPr>
           <w:b/>
         </w:rPr>
-        <w:t>2a.</w:t>
+        <w:t>1</w:t>
+      </w:r>
+      <w:r>
+        <w:rPr>
+          <w:b/>
+        </w:rPr>
+        <w:t>a.</w:t>
       </w:r>
       <w:r>
         <w:t xml:space="preserve"> Events </w:t>
@@ -295,7 +299,13 @@
         <w:rPr>
           <w:b/>
         </w:rPr>
-        <w:t>2b.</w:t>
+        <w:t>1</w:t>
+      </w:r>
+      <w:r>
+        <w:rPr>
+          <w:b/>
+        </w:rPr>
+        <w:t>b.</w:t>
       </w:r>
       <w:r>
         <w:t xml:space="preserve"> Find </w:t>
@@ -361,6 +371,15 @@
         </w:tabs>
         <w:contextualSpacing w:val="0"/>
       </w:pPr>
+    </w:p>
+    <w:p>
+      <w:pPr>
+        <w:pStyle w:val="NumberAndMarksAvailable"/>
+        <w:tabs>
+          <w:tab w:val="right" w:pos="9630"/>
+        </w:tabs>
+        <w:contextualSpacing w:val="0"/>
+      </w:pPr>
       <w:r>
         <w:t xml:space="preserve"> </w:t>
       </w:r>
@@ -368,7 +387,13 @@
         <w:rPr>
           <w:b/>
         </w:rPr>
-        <w:t>3a.</w:t>
+        <w:t>2</w:t>
+      </w:r>
+      <w:r>
+        <w:rPr>
+          <w:b/>
+        </w:rPr>
+        <w:t>a.</w:t>
       </w:r>
       <w:r>
         <w:t xml:space="preserve"> The following Venn diagram shows the events </w:t>
@@ -818,7 +843,13 @@
         <w:rPr>
           <w:b/>
         </w:rPr>
-        <w:t>3b.</w:t>
+        <w:t>2</w:t>
+      </w:r>
+      <w:r>
+        <w:rPr>
+          <w:b/>
+        </w:rPr>
+        <w:t>b.</w:t>
       </w:r>
       <w:r>
         <w:t xml:space="preserve"> Find </w:t>
@@ -883,15 +914,172 @@
           <w:tab w:val="right" w:pos="9630"/>
         </w:tabs>
         <w:contextualSpacing w:val="0"/>
-      </w:pPr>
+        <w:rPr>
+          <w:b/>
+          <w:bCs/>
+        </w:rPr>
+      </w:pPr>
+    </w:p>
+    <w:p>
+      <w:pPr>
+        <w:pStyle w:val="NumberAndMarksAvailable"/>
+        <w:tabs>
+          <w:tab w:val="right" w:pos="9630"/>
+        </w:tabs>
+        <w:contextualSpacing w:val="0"/>
+      </w:pPr>
+      <w:r>
+        <w:rPr>
+          <w:b/>
+          <w:bCs/>
+        </w:rPr>
+        <w:t xml:space="preserve"> 3</w:t>
+      </w:r>
+      <w:r>
+        <w:rPr>
+          <w:b/>
+          <w:bCs/>
+        </w:rPr>
+        <w:t>.</w:t>
+      </w:r>
+      <w:r>
+        <w:t xml:space="preserve"> Nene and Deka both play netball. The probability that Nene will score a goal on her first attempt is 0.75. The probability that Deka will score a goal on her first attempt is 0.82.</w:t>
+      </w:r>
+    </w:p>
+    <w:p>
+      <w:pPr>
+        <w:pStyle w:val="NumberAndMarksAvailable"/>
+        <w:tabs>
+          <w:tab w:val="right" w:pos="9630"/>
+        </w:tabs>
+        <w:contextualSpacing w:val="0"/>
+      </w:pPr>
+      <w:r>
+        <w:t>Calculate the probability that</w:t>
+      </w:r>
+    </w:p>
+    <w:p>
+      <w:pPr>
+        <w:tabs>
+          <w:tab w:val="right" w:pos="9630"/>
+        </w:tabs>
+      </w:pPr>
+      <w:r>
+        <w:t>(a)</w:t>
+      </w:r>
       <w:r>
         <w:t xml:space="preserve"> </w:t>
       </w:r>
       <w:r>
+        <w:t>Nene and Deka will both score a goal on their first attempts;</w:t>
+      </w:r>
+    </w:p>
+    <w:p>
+      <w:pPr>
+        <w:tabs>
+          <w:tab w:val="right" w:pos="9630"/>
+        </w:tabs>
+      </w:pPr>
+      <w:r>
+        <w:t>(b)</w:t>
+      </w:r>
+      <w:r>
+        <w:t xml:space="preserve"> </w:t>
+      </w:r>
+      <w:r>
+        <w:t>neither Nene nor Deka will score a goal on their first attempts.</w:t>
+      </w:r>
+    </w:p>
+    <w:p>
+      <w:pPr>
+        <w:pStyle w:val="mark"/>
+        <w:tabs>
+          <w:tab w:val="left" w:pos="720"/>
+          <w:tab w:val="left" w:pos="1440"/>
+          <w:tab w:val="left" w:pos="2160"/>
+          <w:tab w:val="left" w:pos="2880"/>
+          <w:tab w:val="left" w:pos="3600"/>
+          <w:tab w:val="left" w:pos="4320"/>
+          <w:tab w:val="left" w:pos="5040"/>
+          <w:tab w:val="left" w:pos="5760"/>
+          <w:tab w:val="left" w:pos="6480"/>
+          <w:tab w:val="left" w:pos="7200"/>
+          <w:tab w:val="left" w:pos="7920"/>
+          <w:tab w:val="left" w:pos="8640"/>
+          <w:tab w:val="left" w:pos="9360"/>
+          <w:tab w:val="left" w:pos="10080"/>
+        </w:tabs>
+        <w:spacing w:before="60"/>
+        <w:rPr>
+          <w:b w:val="0"/>
+          <w:bCs w:val="0"/>
+        </w:rPr>
+      </w:pPr>
+      <w:r>
+        <w:rPr>
+          <w:b w:val="0"/>
+          <w:bCs w:val="0"/>
+        </w:rPr>
+        <w:t>(Total 4 marks)</w:t>
+      </w:r>
+    </w:p>
+    <w:p>
+      <w:pPr>
+        <w:pStyle w:val="question"/>
+        <w:tabs>
+          <w:tab w:val="left" w:pos="567"/>
+          <w:tab w:val="left" w:pos="720"/>
+          <w:tab w:val="left" w:pos="1440"/>
+          <w:tab w:val="left" w:pos="2160"/>
+          <w:tab w:val="left" w:pos="2880"/>
+          <w:tab w:val="left" w:pos="3600"/>
+          <w:tab w:val="left" w:pos="4320"/>
+          <w:tab w:val="left" w:pos="5040"/>
+          <w:tab w:val="left" w:pos="5760"/>
+          <w:tab w:val="left" w:pos="6480"/>
+          <w:tab w:val="left" w:pos="7200"/>
+          <w:tab w:val="left" w:pos="7920"/>
+          <w:tab w:val="left" w:pos="8640"/>
+          <w:tab w:val="left" w:pos="9360"/>
+        </w:tabs>
+      </w:pPr>
+    </w:p>
+    <w:p>
+      <w:pPr>
+        <w:pStyle w:val="Normal0"/>
+        <w:rPr>
+          <w:rFonts w:ascii="Times New Roman" w:hAnsi="Times New Roman" w:cs="Times New Roman"/>
+          <w:sz w:val="22"/>
+          <w:szCs w:val="22"/>
+        </w:rPr>
+      </w:pPr>
+    </w:p>
+    <w:p>
+      <w:pPr>
+        <w:pStyle w:val="NumberAndMarksAvailable"/>
+        <w:tabs>
+          <w:tab w:val="right" w:pos="9630"/>
+        </w:tabs>
+        <w:contextualSpacing w:val="0"/>
+      </w:pPr>
+      <w:r>
+        <w:br w:type="page"/>
+      </w:r>
+      <w:r>
+        <w:lastRenderedPageBreak/>
+        <w:t xml:space="preserve"> </w:t>
+      </w:r>
+      <w:r>
         <w:rPr>
           <w:b/>
         </w:rPr>
-        <w:t>4a.</w:t>
+        <w:t>4</w:t>
+      </w:r>
+      <w:r>
+        <w:rPr>
+          <w:b/>
+        </w:rPr>
+        <w:t>a.</w:t>
       </w:r>
       <w:r>
         <w:t xml:space="preserve"> In a class of 21 students, 12 own a laptop, 10 own a tablet, and 3 own neither.</w:t>
@@ -1101,9 +1289,9 @@
           <w:noProof/>
         </w:rPr>
         <w:drawing>
-          <wp:inline distT="0" distB="0" distL="0" distR="0" wp14:anchorId="6F2D28AE" wp14:editId="327E83AA">
-            <wp:extent cx="2704289" cy="1536970"/>
-            <wp:effectExtent l="0" t="0" r="1270" b="0"/>
+          <wp:inline distT="0" distB="0" distL="0" distR="0" wp14:anchorId="6F2D28AE" wp14:editId="6C1758C8">
+            <wp:extent cx="2444436" cy="1412341"/>
+            <wp:effectExtent l="0" t="0" r="0" b="0"/>
             <wp:docPr id="31" name="media/image31.png"/>
             <wp:cNvGraphicFramePr/>
             <a:graphic xmlns:a="http://schemas.openxmlformats.org/drawingml/2006/main">
@@ -1123,7 +1311,7 @@
                   <pic:spPr>
                     <a:xfrm>
                       <a:off x="0" y="0"/>
-                      <a:ext cx="2748691" cy="1562205"/>
+                      <a:ext cx="2498092" cy="1443342"/>
                     </a:xfrm>
                     <a:prstGeom prst="rect">
                       <a:avLst/>
@@ -1205,7 +1393,6 @@
         </w:tabs>
       </w:pPr>
       <w:r>
-        <w:lastRenderedPageBreak/>
         <w:t xml:space="preserve">(ii) Find the value of </w:t>
       </w:r>
       <w:r>
@@ -1372,7 +1559,13 @@
         <w:rPr>
           <w:b/>
         </w:rPr>
-        <w:t>4b.</w:t>
+        <w:t>4</w:t>
+      </w:r>
+      <w:r>
+        <w:rPr>
+          <w:b/>
+        </w:rPr>
+        <w:t>b.</w:t>
       </w:r>
       <w:r>
         <w:t xml:space="preserve"> A student is selected at random from the class.</w:t>
@@ -1430,7 +1623,13 @@
         <w:rPr>
           <w:b/>
         </w:rPr>
-        <w:t>4c.</w:t>
+        <w:t>4</w:t>
+      </w:r>
+      <w:r>
+        <w:rPr>
+          <w:b/>
+        </w:rPr>
+        <w:t>c.</w:t>
       </w:r>
       <w:r>
         <w:t xml:space="preserve"> Two students are randomly selected from the class. Let </w:t>
@@ -1568,6 +1767,7 @@
         <w:tabs>
           <w:tab w:val="right" w:pos="9630"/>
         </w:tabs>
+        <w:spacing w:after="0" w:line="240" w:lineRule="auto"/>
       </w:pPr>
       <w:r>
         <w:t>(ii) Write down the probability that the second student owns a laptop given that the first owns a laptop.</w:t>
@@ -1578,16 +1778,22 @@
         <w:tabs>
           <w:tab w:val="right" w:pos="9630"/>
         </w:tabs>
+        <w:spacing w:after="0" w:line="240" w:lineRule="auto"/>
       </w:pPr>
       <w:r>
         <w:tab/>
       </w:r>
+      <w:bookmarkStart w:id="0" w:name="_GoBack"/>
+      <w:bookmarkEnd w:id="0"/>
       <w:r>
         <w:rPr>
           <w:i/>
         </w:rPr>
         <w:t>[4 marks]</w:t>
       </w:r>
+      <w:r>
+        <w:br w:type="page"/>
+      </w:r>
     </w:p>
     <w:p>
       <w:pPr>
@@ -1598,6 +1804,7 @@
         <w:contextualSpacing w:val="0"/>
       </w:pPr>
       <w:r>
+        <w:lastRenderedPageBreak/>
         <w:t xml:space="preserve"> </w:t>
       </w:r>
       <w:r>
@@ -1852,7 +2059,6 @@
         </w:tabs>
       </w:pPr>
       <w:r>
-        <w:lastRenderedPageBreak/>
         <w:t>(ii) Five days are chosen at random. Find the probability that Machine A has no breakdowns on exactly four of these days.</w:t>
       </w:r>
       <w:r>
@@ -2646,10 +2852,8 @@
     <w:sectPr>
       <w:headerReference w:type="even" r:id="rId41"/>
       <w:headerReference w:type="default" r:id="rId42"/>
-      <w:footerReference w:type="even" r:id="rId43"/>
-      <w:footerReference w:type="default" r:id="rId44"/>
-      <w:headerReference w:type="first" r:id="rId45"/>
-      <w:footerReference w:type="first" r:id="rId46"/>
+      <w:footerReference w:type="default" r:id="rId43"/>
+      <w:headerReference w:type="first" r:id="rId44"/>
       <w:pgSz w:w="12240" w:h="15840"/>
       <w:pgMar w:top="1080" w:right="1080" w:bottom="1080" w:left="1440" w:header="720" w:footer="720" w:gutter="0"/>
       <w:cols w:space="720"/>
@@ -2685,16 +2889,6 @@
 </file>
 
 <file path=word/footer1.xml><?xml version="1.0" encoding="utf-8"?>
-<w:ftr xmlns:wpc="http://schemas.microsoft.com/office/word/2010/wordprocessingCanvas" xmlns:cx="http://schemas.microsoft.com/office/drawing/2014/chartex" xmlns:cx1="http://schemas.microsoft.com/office/drawing/2015/9/8/chartex" xmlns:cx2="http://schemas.microsoft.com/office/drawing/2015/10/21/chartex" xmlns:cx3="http://schemas.microsoft.com/office/drawing/2016/5/9/chartex" xmlns:cx4="http://schemas.microsoft.com/office/drawing/2016/5/10/chartex" xmlns:cx5="http://schemas.microsoft.com/office/drawing/2016/5/11/chartex" xmlns:cx6="http://schemas.microsoft.com/office/drawing/2016/5/12/chartex" xmlns:cx7="http://schemas.microsoft.com/office/drawing/2016/5/13/chartex" xmlns:cx8="http://schemas.microsoft.com/office/drawing/2016/5/14/chartex" xmlns:mc="http://schemas.openxmlformats.org/markup-compatibility/2006" xmlns:aink="http://schemas.microsoft.com/office/drawing/2016/ink" xmlns:am3d="http://schemas.microsoft.com/office/drawing/2017/model3d" xmlns:o="urn:schemas-microsoft-com:office:office" xmlns:r="http://schemas.openxmlformats.org/officeDocument/2006/relationships" xmlns:m="http://schemas.openxmlformats.org/officeDocument/2006/math" xmlns:v="urn:schemas-microsoft-com:vml" xmlns:wp14="http://schemas.microsoft.com/office/word/2010/wordprocessingDrawing" xmlns:wp="http://schemas.openxmlformats.org/drawingml/2006/wordprocessingDrawing" xmlns:w10="urn:schemas-microsoft-com:office:word" xmlns:w="http://schemas.openxmlformats.org/wordprocessingml/2006/main" xmlns:w14="http://schemas.microsoft.com/office/word/2010/wordml" xmlns:w15="http://schemas.microsoft.com/office/word/2012/wordml" xmlns:w16cid="http://schemas.microsoft.com/office/word/2016/wordml/cid" xmlns:w16se="http://schemas.microsoft.com/office/word/2015/wordml/symex" xmlns:wpg="http://schemas.microsoft.com/office/word/2010/wordprocessingGroup" xmlns:wpi="http://schemas.microsoft.com/office/word/2010/wordprocessingInk" xmlns:wne="http://schemas.microsoft.com/office/word/2006/wordml" xmlns:wps="http://schemas.microsoft.com/office/word/2010/wordprocessingShape" mc:Ignorable="w14 w15 w16se w16cid wp14">
-  <w:p>
-    <w:pPr>
-      <w:pStyle w:val="Footer"/>
-    </w:pPr>
-  </w:p>
-</w:ftr>
-</file>
-
-<file path=word/footer2.xml><?xml version="1.0" encoding="utf-8"?>
 <w:ftr xmlns:wpc="http://schemas.microsoft.com/office/word/2010/wordprocessingCanvas" xmlns:cx="http://schemas.microsoft.com/office/drawing/2014/chartex" xmlns:cx1="http://schemas.microsoft.com/office/drawing/2015/9/8/chartex" xmlns:cx2="http://schemas.microsoft.com/office/drawing/2015/10/21/chartex" xmlns:cx3="http://schemas.microsoft.com/office/drawing/2016/5/9/chartex" xmlns:cx4="http://schemas.microsoft.com/office/drawing/2016/5/10/chartex" xmlns:cx5="http://schemas.microsoft.com/office/drawing/2016/5/11/chartex" xmlns:cx6="http://schemas.microsoft.com/office/drawing/2016/5/12/chartex" xmlns:cx7="http://schemas.microsoft.com/office/drawing/2016/5/13/chartex" xmlns:cx8="http://schemas.microsoft.com/office/drawing/2016/5/14/chartex" xmlns:mc="http://schemas.openxmlformats.org/markup-compatibility/2006" xmlns:aink="http://schemas.microsoft.com/office/drawing/2016/ink" xmlns:am3d="http://schemas.microsoft.com/office/drawing/2017/model3d" xmlns:o="urn:schemas-microsoft-com:office:office" xmlns:r="http://schemas.openxmlformats.org/officeDocument/2006/relationships" xmlns:m="http://schemas.openxmlformats.org/officeDocument/2006/math" xmlns:v="urn:schemas-microsoft-com:vml" xmlns:wp14="http://schemas.microsoft.com/office/word/2010/wordprocessingDrawing" xmlns:wp="http://schemas.openxmlformats.org/drawingml/2006/wordprocessingDrawing" xmlns:w10="urn:schemas-microsoft-com:office:word" xmlns:w="http://schemas.openxmlformats.org/wordprocessingml/2006/main" xmlns:w14="http://schemas.microsoft.com/office/word/2010/wordml" xmlns:w15="http://schemas.microsoft.com/office/word/2012/wordml" xmlns:w16cid="http://schemas.microsoft.com/office/word/2016/wordml/cid" xmlns:w16se="http://schemas.microsoft.com/office/word/2015/wordml/symex" xmlns:wpg="http://schemas.microsoft.com/office/word/2010/wordprocessingGroup" xmlns:wpi="http://schemas.microsoft.com/office/word/2010/wordprocessingInk" xmlns:wne="http://schemas.microsoft.com/office/word/2006/wordml" xmlns:wps="http://schemas.microsoft.com/office/word/2010/wordprocessingShape" mc:Ignorable="w14 w15 w16se w16cid wp14">
   <w:p>
     <w:pPr>
@@ -2718,16 +2912,6 @@
     <w:r>
       <w:fldChar w:fldCharType="end"/>
     </w:r>
-  </w:p>
-</w:ftr>
-</file>
-
-<file path=word/footer3.xml><?xml version="1.0" encoding="utf-8"?>
-<w:ftr xmlns:wpc="http://schemas.microsoft.com/office/word/2010/wordprocessingCanvas" xmlns:cx="http://schemas.microsoft.com/office/drawing/2014/chartex" xmlns:cx1="http://schemas.microsoft.com/office/drawing/2015/9/8/chartex" xmlns:cx2="http://schemas.microsoft.com/office/drawing/2015/10/21/chartex" xmlns:cx3="http://schemas.microsoft.com/office/drawing/2016/5/9/chartex" xmlns:cx4="http://schemas.microsoft.com/office/drawing/2016/5/10/chartex" xmlns:cx5="http://schemas.microsoft.com/office/drawing/2016/5/11/chartex" xmlns:cx6="http://schemas.microsoft.com/office/drawing/2016/5/12/chartex" xmlns:cx7="http://schemas.microsoft.com/office/drawing/2016/5/13/chartex" xmlns:cx8="http://schemas.microsoft.com/office/drawing/2016/5/14/chartex" xmlns:mc="http://schemas.openxmlformats.org/markup-compatibility/2006" xmlns:aink="http://schemas.microsoft.com/office/drawing/2016/ink" xmlns:am3d="http://schemas.microsoft.com/office/drawing/2017/model3d" xmlns:o="urn:schemas-microsoft-com:office:office" xmlns:r="http://schemas.openxmlformats.org/officeDocument/2006/relationships" xmlns:m="http://schemas.openxmlformats.org/officeDocument/2006/math" xmlns:v="urn:schemas-microsoft-com:vml" xmlns:wp14="http://schemas.microsoft.com/office/word/2010/wordprocessingDrawing" xmlns:wp="http://schemas.openxmlformats.org/drawingml/2006/wordprocessingDrawing" xmlns:w10="urn:schemas-microsoft-com:office:word" xmlns:w="http://schemas.openxmlformats.org/wordprocessingml/2006/main" xmlns:w14="http://schemas.microsoft.com/office/word/2010/wordml" xmlns:w15="http://schemas.microsoft.com/office/word/2012/wordml" xmlns:w16cid="http://schemas.microsoft.com/office/word/2016/wordml/cid" xmlns:w16se="http://schemas.microsoft.com/office/word/2015/wordml/symex" xmlns:wpg="http://schemas.microsoft.com/office/word/2010/wordprocessingGroup" xmlns:wpi="http://schemas.microsoft.com/office/word/2010/wordprocessingInk" xmlns:wne="http://schemas.microsoft.com/office/word/2006/wordml" xmlns:wps="http://schemas.microsoft.com/office/word/2010/wordprocessingShape" mc:Ignorable="w14 w15 w16se w16cid wp14">
-  <w:p>
-    <w:pPr>
-      <w:pStyle w:val="Footer"/>
-    </w:pPr>
   </w:p>
 </w:ftr>
 </file>
@@ -2788,7 +2972,13 @@
       <w:spacing w:after="0" w:line="240" w:lineRule="auto"/>
     </w:pPr>
     <w:r>
-      <w:t>BECA / Dr. Huson / Mathematics</w:t>
+      <w:t xml:space="preserve">BECA / Dr. Huson / </w:t>
+    </w:r>
+    <w:r>
+      <w:t xml:space="preserve">IB </w:t>
+    </w:r>
+    <w:r>
+      <w:t>Mathematics</w:t>
     </w:r>
     <w:r>
       <w:tab/>
@@ -2810,7 +3000,7 @@
       <w:spacing w:after="0" w:line="240" w:lineRule="auto"/>
     </w:pPr>
     <w:r>
-      <w:t>6 March</w:t>
+      <w:t>9 December</w:t>
     </w:r>
     <w:r>
       <w:t xml:space="preserve"> 201</w:t>
@@ -3479,6 +3669,75 @@
       <w:szCs w:val="18"/>
     </w:rPr>
   </w:style>
+  <w:style w:type="paragraph" w:customStyle="1" w:styleId="Normal0">
+    <w:name w:val="[Normal]"/>
+    <w:rsid w:val="001458E2"/>
+    <w:pPr>
+      <w:autoSpaceDE w:val="0"/>
+      <w:autoSpaceDN w:val="0"/>
+      <w:adjustRightInd w:val="0"/>
+      <w:spacing w:after="0" w:line="240" w:lineRule="auto"/>
+    </w:pPr>
+    <w:rPr>
+      <w:rFonts w:ascii="Arial" w:eastAsia="Times New Roman" w:hAnsi="Arial" w:cs="Arial"/>
+      <w:color w:val="auto"/>
+      <w:sz w:val="24"/>
+      <w:szCs w:val="24"/>
+    </w:rPr>
+  </w:style>
+  <w:style w:type="paragraph" w:customStyle="1" w:styleId="question">
+    <w:name w:val="question"/>
+    <w:basedOn w:val="Normal0"/>
+    <w:rsid w:val="001458E2"/>
+    <w:pPr>
+      <w:spacing w:before="240"/>
+      <w:ind w:left="567" w:right="567" w:hanging="567"/>
+    </w:pPr>
+    <w:rPr>
+      <w:rFonts w:ascii="Times New Roman" w:hAnsi="Times New Roman" w:cs="Times New Roman"/>
+      <w:sz w:val="22"/>
+      <w:szCs w:val="22"/>
+    </w:rPr>
+  </w:style>
+  <w:style w:type="paragraph" w:customStyle="1" w:styleId="indent1">
+    <w:name w:val="indent1"/>
+    <w:basedOn w:val="Normal0"/>
+    <w:rsid w:val="001458E2"/>
+    <w:pPr>
+      <w:spacing w:before="240"/>
+      <w:ind w:left="1134" w:right="567" w:hanging="567"/>
+    </w:pPr>
+    <w:rPr>
+      <w:rFonts w:ascii="Times New Roman" w:hAnsi="Times New Roman" w:cs="Times New Roman"/>
+      <w:sz w:val="22"/>
+      <w:szCs w:val="22"/>
+    </w:rPr>
+  </w:style>
+  <w:style w:type="paragraph" w:customStyle="1" w:styleId="mark">
+    <w:name w:val="mark"/>
+    <w:basedOn w:val="Normal0"/>
+    <w:rsid w:val="001458E2"/>
+    <w:pPr>
+      <w:jc w:val="right"/>
+    </w:pPr>
+    <w:rPr>
+      <w:rFonts w:ascii="Times New Roman" w:hAnsi="Times New Roman" w:cs="Times New Roman"/>
+      <w:b/>
+      <w:bCs/>
+      <w:sz w:val="20"/>
+      <w:szCs w:val="20"/>
+    </w:rPr>
+  </w:style>
+  <w:style w:type="paragraph" w:customStyle="1" w:styleId="Box">
+    <w:name w:val="Box"/>
+    <w:basedOn w:val="question"/>
+    <w:rsid w:val="001458E2"/>
+    <w:pPr>
+      <w:spacing w:before="60" w:after="60"/>
+      <w:ind w:left="0" w:right="0" w:firstLine="0"/>
+      <w:jc w:val="center"/>
+    </w:pPr>
+  </w:style>
 </w:styles>
 </file>
 

</xml_diff>